<commit_message>
stephen chica y deivis cardenas
</commit_message>
<xml_diff>
--- a/Repositorio GitHUB.docx
+++ b/Repositorio GitHUB.docx
@@ -4,92 +4,698 @@
   <w:body>
     <w:p>
       <w:pPr>
-        <w:rPr>
-          <w:lang w:val="es-ES"/>
-        </w:rPr>
-      </w:pPr>
-      <w:r>
-        <w:rPr>
+        <w:pStyle w:val="Sinespaciado"/>
+        <w:jc w:val="both"/>
+        <w:rPr>
+          <w:rFonts w:ascii="Arial" w:hAnsi="Arial" w:cs="Arial"/>
+          <w:b/>
+          <w:bCs/>
+          <w:sz w:val="24"/>
+          <w:szCs w:val="24"/>
+          <w:lang w:val="es-ES"/>
+        </w:rPr>
+      </w:pPr>
+      <w:r>
+        <w:rPr>
+          <w:rFonts w:ascii="Arial" w:hAnsi="Arial" w:cs="Arial"/>
+          <w:b/>
+          <w:bCs/>
+          <w:sz w:val="24"/>
+          <w:szCs w:val="24"/>
           <w:lang w:val="es-ES"/>
         </w:rPr>
         <w:t xml:space="preserve">Que es </w:t>
       </w:r>
+      <w:r>
+        <w:rPr>
+          <w:rFonts w:ascii="Arial" w:hAnsi="Arial" w:cs="Arial"/>
+          <w:b/>
+          <w:bCs/>
+          <w:sz w:val="24"/>
+          <w:szCs w:val="24"/>
+          <w:lang w:val="es-ES"/>
+        </w:rPr>
+        <w:t>GitHub</w:t>
+      </w:r>
+      <w:r>
+        <w:rPr>
+          <w:rFonts w:ascii="Arial" w:hAnsi="Arial" w:cs="Arial"/>
+          <w:b/>
+          <w:bCs/>
+          <w:sz w:val="24"/>
+          <w:szCs w:val="24"/>
+          <w:lang w:val="es-ES"/>
+        </w:rPr>
+        <w:t xml:space="preserve"> </w:t>
+      </w:r>
+    </w:p>
+    <w:p>
+      <w:pPr>
+        <w:pStyle w:val="Sinespaciado"/>
+        <w:jc w:val="both"/>
+        <w:rPr>
+          <w:rFonts w:ascii="Arial" w:hAnsi="Arial" w:cs="Arial"/>
+          <w:sz w:val="24"/>
+          <w:szCs w:val="24"/>
+          <w:lang w:val="es-ES"/>
+        </w:rPr>
+      </w:pPr>
+      <w:r>
+        <w:rPr>
+          <w:rFonts w:ascii="Arial" w:hAnsi="Arial" w:cs="Arial"/>
+          <w:sz w:val="24"/>
+          <w:szCs w:val="24"/>
+          <w:lang w:val="es-ES"/>
+        </w:rPr>
+        <w:t>GitHub</w:t>
+      </w:r>
+      <w:r>
+        <w:rPr>
+          <w:rFonts w:ascii="Arial" w:hAnsi="Arial" w:cs="Arial"/>
+          <w:sz w:val="24"/>
+          <w:szCs w:val="24"/>
+          <w:lang w:val="es-ES"/>
+        </w:rPr>
+        <w:t xml:space="preserve"> es un portal creado para alojar el código de las aplicaciones de cualquier desarrollador, y que fue comprada por Microsoft en junio del 2018. La plataforma está creada para que los desarrolladores suban el código de sus aplicaciones y herramientas, y que como usuario no sólo puedas descargarte la aplicación, sino también entrar a su perfil para leer sobre ella o colaborar con su desarrollo.</w:t>
+      </w:r>
+    </w:p>
+    <w:p>
+      <w:pPr>
+        <w:pStyle w:val="Sinespaciado"/>
+        <w:jc w:val="both"/>
+        <w:rPr>
+          <w:rFonts w:ascii="Arial" w:hAnsi="Arial" w:cs="Arial"/>
+          <w:sz w:val="24"/>
+          <w:szCs w:val="24"/>
+          <w:lang w:val="es-ES"/>
+        </w:rPr>
+      </w:pPr>
+    </w:p>
+    <w:p>
+      <w:pPr>
+        <w:pStyle w:val="Sinespaciado"/>
+        <w:jc w:val="both"/>
+        <w:rPr>
+          <w:rFonts w:ascii="Arial" w:hAnsi="Arial" w:cs="Arial"/>
+          <w:b/>
+          <w:bCs/>
+          <w:sz w:val="24"/>
+          <w:szCs w:val="24"/>
+          <w:lang w:val="es-ES"/>
+        </w:rPr>
+      </w:pPr>
+      <w:r>
+        <w:rPr>
+          <w:rFonts w:ascii="Arial" w:hAnsi="Arial" w:cs="Arial"/>
+          <w:b/>
+          <w:bCs/>
+          <w:sz w:val="24"/>
+          <w:szCs w:val="24"/>
+          <w:lang w:val="es-ES"/>
+        </w:rPr>
+        <w:t xml:space="preserve">Como crear un repositorio en </w:t>
+      </w:r>
+      <w:r>
+        <w:rPr>
+          <w:rFonts w:ascii="Arial" w:hAnsi="Arial" w:cs="Arial"/>
+          <w:b/>
+          <w:bCs/>
+          <w:sz w:val="24"/>
+          <w:szCs w:val="24"/>
+          <w:lang w:val="es-ES"/>
+        </w:rPr>
+        <w:t>GitHub</w:t>
+      </w:r>
+    </w:p>
+    <w:p>
+      <w:pPr>
+        <w:pStyle w:val="Sinespaciado"/>
+        <w:jc w:val="both"/>
+        <w:rPr>
+          <w:rFonts w:ascii="Arial" w:hAnsi="Arial" w:cs="Arial"/>
+          <w:sz w:val="24"/>
+          <w:szCs w:val="24"/>
+          <w:lang w:val="es-ES"/>
+        </w:rPr>
+      </w:pPr>
+      <w:r>
+        <w:rPr>
+          <w:rFonts w:ascii="Arial" w:hAnsi="Arial" w:cs="Arial"/>
+          <w:sz w:val="24"/>
+          <w:szCs w:val="24"/>
+          <w:lang w:val="es-ES"/>
+        </w:rPr>
+        <w:t xml:space="preserve">para crear un repositorio en GitHub lo primero que tenemos que hacer es crearnos una cuenta en esta plataforma luego de eso descargamos un programa llamado GIT que es el que nos permite enlazar nuestro ordenador con la plataforma para </w:t>
+      </w:r>
+      <w:r>
+        <w:rPr>
+          <w:rFonts w:ascii="Arial" w:hAnsi="Arial" w:cs="Arial"/>
+          <w:sz w:val="24"/>
+          <w:szCs w:val="24"/>
+          <w:lang w:val="es-ES"/>
+        </w:rPr>
+        <w:t>así</w:t>
+      </w:r>
+      <w:r>
+        <w:rPr>
+          <w:rFonts w:ascii="Arial" w:hAnsi="Arial" w:cs="Arial"/>
+          <w:sz w:val="24"/>
+          <w:szCs w:val="24"/>
+          <w:lang w:val="es-ES"/>
+        </w:rPr>
+        <w:t xml:space="preserve"> de esta manera poder empezar a subir los proyectos que deseamos y como se hace esto pues se realiza de la siguiente manera:</w:t>
+      </w:r>
+    </w:p>
+    <w:p>
+      <w:pPr>
+        <w:pStyle w:val="Sinespaciado"/>
+        <w:jc w:val="both"/>
+        <w:rPr>
+          <w:rFonts w:ascii="Arial" w:hAnsi="Arial" w:cs="Arial"/>
+          <w:sz w:val="24"/>
+          <w:szCs w:val="24"/>
+          <w:lang w:val="es-ES"/>
+        </w:rPr>
+      </w:pPr>
+      <w:r>
+        <w:rPr>
+          <w:rFonts w:ascii="Arial" w:hAnsi="Arial" w:cs="Arial"/>
+          <w:sz w:val="24"/>
+          <w:szCs w:val="24"/>
+          <w:lang w:val="es-ES"/>
+        </w:rPr>
+        <w:t xml:space="preserve">lo primero es en la propia </w:t>
+      </w:r>
+      <w:r>
+        <w:rPr>
+          <w:rFonts w:ascii="Arial" w:hAnsi="Arial" w:cs="Arial"/>
+          <w:sz w:val="24"/>
+          <w:szCs w:val="24"/>
+          <w:lang w:val="es-ES"/>
+        </w:rPr>
+        <w:t>página</w:t>
+      </w:r>
+      <w:r>
+        <w:rPr>
+          <w:rFonts w:ascii="Arial" w:hAnsi="Arial" w:cs="Arial"/>
+          <w:sz w:val="24"/>
+          <w:szCs w:val="24"/>
+          <w:lang w:val="es-ES"/>
+        </w:rPr>
+        <w:t xml:space="preserve"> de GitHub crear un repositorio en la opción del mas que te aparece en la parte superior izquierda de la pantalla, luego de eso lo que tenemos que hacer es ubicar la carpeta donde se encuentra el proyecto que deseamos subir luego de esto le damos clic derecho en un espacio </w:t>
+      </w:r>
+      <w:r>
+        <w:rPr>
+          <w:rFonts w:ascii="Arial" w:hAnsi="Arial" w:cs="Arial"/>
+          <w:sz w:val="24"/>
+          <w:szCs w:val="24"/>
+          <w:lang w:val="es-ES"/>
+        </w:rPr>
+        <w:t>vacío</w:t>
+      </w:r>
+      <w:r>
+        <w:rPr>
+          <w:rFonts w:ascii="Arial" w:hAnsi="Arial" w:cs="Arial"/>
+          <w:sz w:val="24"/>
+          <w:szCs w:val="24"/>
+          <w:lang w:val="es-ES"/>
+        </w:rPr>
+        <w:t xml:space="preserve"> en esa carpeta y le damos a la opción que dice “GIT BASH HERE”</w:t>
+      </w:r>
+    </w:p>
+    <w:p>
+      <w:pPr>
+        <w:pStyle w:val="Sinespaciado"/>
+        <w:jc w:val="both"/>
+        <w:rPr>
+          <w:rFonts w:ascii="Arial" w:hAnsi="Arial" w:cs="Arial"/>
+          <w:sz w:val="24"/>
+          <w:szCs w:val="24"/>
+          <w:lang w:val="es-ES"/>
+        </w:rPr>
+      </w:pPr>
+    </w:p>
+    <w:p>
+      <w:pPr>
+        <w:pStyle w:val="Sinespaciado"/>
+        <w:jc w:val="both"/>
+        <w:rPr>
+          <w:rFonts w:ascii="Arial" w:hAnsi="Arial" w:cs="Arial"/>
+          <w:sz w:val="24"/>
+          <w:szCs w:val="24"/>
+          <w:lang w:val="es-ES"/>
+        </w:rPr>
+      </w:pPr>
+      <w:r>
+        <w:rPr>
+          <w:rFonts w:ascii="Arial" w:hAnsi="Arial" w:cs="Arial"/>
+          <w:sz w:val="24"/>
+          <w:szCs w:val="24"/>
+          <w:lang w:val="es-ES"/>
+        </w:rPr>
+        <w:drawing>
+          <wp:inline distT="0" distB="0" distL="0" distR="0" wp14:anchorId="37B4E70A" wp14:editId="02C94183">
+            <wp:extent cx="2095500" cy="2350604"/>
+            <wp:effectExtent l="0" t="0" r="0" b="0"/>
+            <wp:docPr id="1" name="Imagen 1"/>
+            <wp:cNvGraphicFramePr>
+              <a:graphicFrameLocks xmlns:a="http://schemas.openxmlformats.org/drawingml/2006/main" noChangeAspect="1"/>
+            </wp:cNvGraphicFramePr>
+            <a:graphic xmlns:a="http://schemas.openxmlformats.org/drawingml/2006/main">
+              <a:graphicData uri="http://schemas.openxmlformats.org/drawingml/2006/picture">
+                <pic:pic xmlns:pic="http://schemas.openxmlformats.org/drawingml/2006/picture">
+                  <pic:nvPicPr>
+                    <pic:cNvPr id="1" name=""/>
+                    <pic:cNvPicPr/>
+                  </pic:nvPicPr>
+                  <pic:blipFill>
+                    <a:blip r:embed="rId4"/>
+                    <a:stretch>
+                      <a:fillRect/>
+                    </a:stretch>
+                  </pic:blipFill>
+                  <pic:spPr>
+                    <a:xfrm>
+                      <a:off x="0" y="0"/>
+                      <a:ext cx="2103304" cy="2359358"/>
+                    </a:xfrm>
+                    <a:prstGeom prst="rect">
+                      <a:avLst/>
+                    </a:prstGeom>
+                  </pic:spPr>
+                </pic:pic>
+              </a:graphicData>
+            </a:graphic>
+          </wp:inline>
+        </w:drawing>
+      </w:r>
+      <w:r>
+        <w:rPr>
+          <w:rFonts w:ascii="Arial" w:hAnsi="Arial" w:cs="Arial"/>
+          <w:sz w:val="24"/>
+          <w:szCs w:val="24"/>
+          <w:lang w:val="es-ES"/>
+        </w:rPr>
+        <w:t xml:space="preserve">  </w:t>
+      </w:r>
+    </w:p>
+    <w:p>
+      <w:pPr>
+        <w:pStyle w:val="Sinespaciado"/>
+        <w:jc w:val="both"/>
+        <w:rPr>
+          <w:rFonts w:ascii="Arial" w:hAnsi="Arial" w:cs="Arial"/>
+          <w:sz w:val="24"/>
+          <w:szCs w:val="24"/>
+          <w:lang w:val="es-ES"/>
+        </w:rPr>
+      </w:pPr>
+    </w:p>
+    <w:p>
+      <w:pPr>
+        <w:pStyle w:val="Sinespaciado"/>
+        <w:jc w:val="both"/>
+        <w:rPr>
+          <w:rFonts w:ascii="Arial" w:hAnsi="Arial" w:cs="Arial"/>
+          <w:sz w:val="24"/>
+          <w:szCs w:val="24"/>
+          <w:lang w:val="es-ES"/>
+        </w:rPr>
+      </w:pPr>
+      <w:r>
+        <w:rPr>
+          <w:rFonts w:ascii="Arial" w:hAnsi="Arial" w:cs="Arial"/>
+          <w:sz w:val="24"/>
+          <w:szCs w:val="24"/>
+          <w:lang w:val="es-ES"/>
+        </w:rPr>
+        <w:t xml:space="preserve">Luego de esto se nos despliega una ventana de comandos la cual vamos a utilizar para </w:t>
+      </w:r>
+      <w:r>
+        <w:rPr>
+          <w:rFonts w:ascii="Arial" w:hAnsi="Arial" w:cs="Arial"/>
+          <w:sz w:val="24"/>
+          <w:szCs w:val="24"/>
+          <w:lang w:val="es-ES"/>
+        </w:rPr>
+        <w:t xml:space="preserve">conectar nuestro ordenador con la página de GitHub y así proceder a subir el proyecto </w:t>
+      </w:r>
+    </w:p>
+    <w:p>
+      <w:pPr>
+        <w:pStyle w:val="Sinespaciado"/>
+        <w:jc w:val="both"/>
+        <w:rPr>
+          <w:rFonts w:ascii="Arial" w:hAnsi="Arial" w:cs="Arial"/>
+          <w:sz w:val="24"/>
+          <w:szCs w:val="24"/>
+          <w:lang w:val="es-ES"/>
+        </w:rPr>
+      </w:pPr>
+      <w:r>
+        <w:rPr>
+          <w:rFonts w:ascii="Arial" w:hAnsi="Arial" w:cs="Arial"/>
+          <w:sz w:val="24"/>
+          <w:szCs w:val="24"/>
+          <w:lang w:val="es-ES"/>
+        </w:rPr>
+        <w:drawing>
+          <wp:inline distT="0" distB="0" distL="0" distR="0" wp14:anchorId="5D58D6BD" wp14:editId="3D59629C">
+            <wp:extent cx="2657475" cy="1699485"/>
+            <wp:effectExtent l="0" t="0" r="0" b="0"/>
+            <wp:docPr id="2" name="Imagen 2"/>
+            <wp:cNvGraphicFramePr>
+              <a:graphicFrameLocks xmlns:a="http://schemas.openxmlformats.org/drawingml/2006/main" noChangeAspect="1"/>
+            </wp:cNvGraphicFramePr>
+            <a:graphic xmlns:a="http://schemas.openxmlformats.org/drawingml/2006/main">
+              <a:graphicData uri="http://schemas.openxmlformats.org/drawingml/2006/picture">
+                <pic:pic xmlns:pic="http://schemas.openxmlformats.org/drawingml/2006/picture">
+                  <pic:nvPicPr>
+                    <pic:cNvPr id="1" name=""/>
+                    <pic:cNvPicPr/>
+                  </pic:nvPicPr>
+                  <pic:blipFill>
+                    <a:blip r:embed="rId5"/>
+                    <a:stretch>
+                      <a:fillRect/>
+                    </a:stretch>
+                  </pic:blipFill>
+                  <pic:spPr>
+                    <a:xfrm>
+                      <a:off x="0" y="0"/>
+                      <a:ext cx="2676039" cy="1711357"/>
+                    </a:xfrm>
+                    <a:prstGeom prst="rect">
+                      <a:avLst/>
+                    </a:prstGeom>
+                  </pic:spPr>
+                </pic:pic>
+              </a:graphicData>
+            </a:graphic>
+          </wp:inline>
+        </w:drawing>
+      </w:r>
+      <w:r>
+        <w:rPr>
+          <w:rFonts w:ascii="Arial" w:hAnsi="Arial" w:cs="Arial"/>
+          <w:sz w:val="24"/>
+          <w:szCs w:val="24"/>
+          <w:lang w:val="es-ES"/>
+        </w:rPr>
+        <w:t xml:space="preserve"> </w:t>
+      </w:r>
+    </w:p>
+    <w:p>
+      <w:pPr>
+        <w:rPr>
+          <w:rFonts w:ascii="Arial" w:hAnsi="Arial" w:cs="Arial"/>
+          <w:sz w:val="24"/>
+          <w:szCs w:val="24"/>
+          <w:lang w:val="es-ES"/>
+        </w:rPr>
+      </w:pPr>
+      <w:r>
+        <w:rPr>
+          <w:rFonts w:ascii="Arial" w:hAnsi="Arial" w:cs="Arial"/>
+          <w:sz w:val="24"/>
+          <w:szCs w:val="24"/>
+          <w:lang w:val="es-ES"/>
+        </w:rPr>
+        <w:br w:type="page"/>
+      </w:r>
+    </w:p>
+    <w:p>
+      <w:pPr>
+        <w:pStyle w:val="Sinespaciado"/>
+        <w:jc w:val="both"/>
+        <w:rPr>
+          <w:rFonts w:ascii="Arial" w:hAnsi="Arial" w:cs="Arial"/>
+          <w:sz w:val="24"/>
+          <w:szCs w:val="24"/>
+          <w:lang w:val="es-ES"/>
+        </w:rPr>
+      </w:pPr>
+      <w:r>
+        <w:rPr>
+          <w:rFonts w:ascii="Arial" w:hAnsi="Arial" w:cs="Arial"/>
+          <w:sz w:val="24"/>
+          <w:szCs w:val="24"/>
+          <w:lang w:val="es-ES"/>
+        </w:rPr>
+        <w:lastRenderedPageBreak/>
+        <w:t xml:space="preserve">Luego de esto seguimos el paso a paso indicado por la pagina para </w:t>
+      </w:r>
       <w:proofErr w:type="spellStart"/>
       <w:r>
         <w:rPr>
-          <w:lang w:val="es-ES"/>
-        </w:rPr>
-        <w:t>gitub</w:t>
+          <w:rFonts w:ascii="Arial" w:hAnsi="Arial" w:cs="Arial"/>
+          <w:sz w:val="24"/>
+          <w:szCs w:val="24"/>
+          <w:lang w:val="es-ES"/>
+        </w:rPr>
+        <w:t>asi</w:t>
       </w:r>
       <w:proofErr w:type="spellEnd"/>
       <w:r>
         <w:rPr>
-          <w:lang w:val="es-ES"/>
-        </w:rPr>
-        <w:t xml:space="preserve"> </w:t>
-      </w:r>
-    </w:p>
-    <w:p>
-      <w:pPr>
-        <w:rPr>
-          <w:lang w:val="es-ES"/>
-        </w:rPr>
-      </w:pPr>
-    </w:p>
-    <w:p>
-      <w:pPr>
-        <w:rPr>
-          <w:lang w:val="es-ES"/>
-        </w:rPr>
-      </w:pPr>
-      <w:r>
-        <w:rPr>
-          <w:lang w:val="es-ES"/>
-        </w:rPr>
-        <w:t xml:space="preserve">Como crear un repositorio en </w:t>
-      </w:r>
-      <w:proofErr w:type="spellStart"/>
-      <w:r>
-        <w:rPr>
-          <w:lang w:val="es-ES"/>
-        </w:rPr>
-        <w:t>github</w:t>
-      </w:r>
-      <w:proofErr w:type="spellEnd"/>
-    </w:p>
-    <w:p>
-      <w:pPr>
-        <w:rPr>
-          <w:lang w:val="es-ES"/>
-        </w:rPr>
-      </w:pPr>
-    </w:p>
-    <w:p>
-      <w:pPr>
-        <w:rPr>
-          <w:lang w:val="es-ES"/>
-        </w:rPr>
-      </w:pPr>
-    </w:p>
-    <w:p>
-      <w:pPr>
-        <w:rPr>
-          <w:lang w:val="es-ES"/>
-        </w:rPr>
-      </w:pPr>
-      <w:r>
-        <w:rPr>
-          <w:lang w:val="es-ES"/>
-        </w:rPr>
-        <w:t xml:space="preserve">(Tu punto de vista)  </w:t>
-      </w:r>
-    </w:p>
-    <w:p>
-      <w:pPr>
-        <w:rPr>
-          <w:lang w:val="es-ES"/>
-        </w:rPr>
-      </w:pPr>
+          <w:rFonts w:ascii="Arial" w:hAnsi="Arial" w:cs="Arial"/>
+          <w:sz w:val="24"/>
+          <w:szCs w:val="24"/>
+          <w:lang w:val="es-ES"/>
+        </w:rPr>
+        <w:t xml:space="preserve"> poder hacer todo el proceso de manera correcta para subir nuestro proyecto al repositorio creado en la plataforma </w:t>
+      </w:r>
+    </w:p>
+    <w:p>
+      <w:pPr>
+        <w:pStyle w:val="Sinespaciado"/>
+        <w:jc w:val="both"/>
+        <w:rPr>
+          <w:rFonts w:ascii="Arial" w:hAnsi="Arial" w:cs="Arial"/>
+          <w:sz w:val="24"/>
+          <w:szCs w:val="24"/>
+          <w:lang w:val="es-ES"/>
+        </w:rPr>
+      </w:pPr>
+      <w:r>
+        <w:rPr>
+          <w:rFonts w:ascii="Arial" w:hAnsi="Arial" w:cs="Arial"/>
+          <w:sz w:val="24"/>
+          <w:szCs w:val="24"/>
+          <w:lang w:val="es-ES"/>
+        </w:rPr>
+        <w:drawing>
+          <wp:inline distT="0" distB="0" distL="0" distR="0" wp14:anchorId="3C76CABA" wp14:editId="763A2695">
+            <wp:extent cx="5612130" cy="2905125"/>
+            <wp:effectExtent l="0" t="0" r="7620" b="9525"/>
+            <wp:docPr id="4" name="Imagen 4"/>
+            <wp:cNvGraphicFramePr>
+              <a:graphicFrameLocks xmlns:a="http://schemas.openxmlformats.org/drawingml/2006/main" noChangeAspect="1"/>
+            </wp:cNvGraphicFramePr>
+            <a:graphic xmlns:a="http://schemas.openxmlformats.org/drawingml/2006/main">
+              <a:graphicData uri="http://schemas.openxmlformats.org/drawingml/2006/picture">
+                <pic:pic xmlns:pic="http://schemas.openxmlformats.org/drawingml/2006/picture">
+                  <pic:nvPicPr>
+                    <pic:cNvPr id="1" name=""/>
+                    <pic:cNvPicPr/>
+                  </pic:nvPicPr>
+                  <pic:blipFill>
+                    <a:blip r:embed="rId6"/>
+                    <a:stretch>
+                      <a:fillRect/>
+                    </a:stretch>
+                  </pic:blipFill>
+                  <pic:spPr>
+                    <a:xfrm>
+                      <a:off x="0" y="0"/>
+                      <a:ext cx="5612130" cy="2905125"/>
+                    </a:xfrm>
+                    <a:prstGeom prst="rect">
+                      <a:avLst/>
+                    </a:prstGeom>
+                  </pic:spPr>
+                </pic:pic>
+              </a:graphicData>
+            </a:graphic>
+          </wp:inline>
+        </w:drawing>
+      </w:r>
+    </w:p>
+    <w:p>
+      <w:pPr>
+        <w:pStyle w:val="Sinespaciado"/>
+        <w:jc w:val="both"/>
+        <w:rPr>
+          <w:rFonts w:ascii="Arial" w:hAnsi="Arial" w:cs="Arial"/>
+          <w:sz w:val="24"/>
+          <w:szCs w:val="24"/>
+          <w:lang w:val="es-ES"/>
+        </w:rPr>
+      </w:pPr>
+    </w:p>
+    <w:p>
+      <w:pPr>
+        <w:pStyle w:val="Sinespaciado"/>
+        <w:jc w:val="both"/>
+        <w:rPr>
+          <w:rFonts w:ascii="Arial" w:hAnsi="Arial" w:cs="Arial"/>
+          <w:sz w:val="24"/>
+          <w:szCs w:val="24"/>
+          <w:lang w:val="es-ES"/>
+        </w:rPr>
+      </w:pPr>
+      <w:r>
+        <w:rPr>
+          <w:rFonts w:ascii="Arial" w:hAnsi="Arial" w:cs="Arial"/>
+          <w:sz w:val="24"/>
+          <w:szCs w:val="24"/>
+          <w:lang w:val="es-ES"/>
+        </w:rPr>
+        <w:t xml:space="preserve">Y por último nos queda como resultado que ya nuestro proyecto esta subido al repositorio exitosamente </w:t>
+      </w:r>
+    </w:p>
+    <w:p>
+      <w:pPr>
+        <w:pStyle w:val="Sinespaciado"/>
+        <w:jc w:val="both"/>
+        <w:rPr>
+          <w:rFonts w:ascii="Arial" w:hAnsi="Arial" w:cs="Arial"/>
+          <w:sz w:val="24"/>
+          <w:szCs w:val="24"/>
+          <w:lang w:val="es-ES"/>
+        </w:rPr>
+      </w:pPr>
+      <w:r>
+        <w:rPr>
+          <w:rFonts w:ascii="Arial" w:hAnsi="Arial" w:cs="Arial"/>
+          <w:sz w:val="24"/>
+          <w:szCs w:val="24"/>
+          <w:lang w:val="es-ES"/>
+        </w:rPr>
+        <w:drawing>
+          <wp:inline distT="0" distB="0" distL="0" distR="0" wp14:anchorId="4BAE9B00" wp14:editId="10364233">
+            <wp:extent cx="5612130" cy="2592705"/>
+            <wp:effectExtent l="0" t="0" r="7620" b="0"/>
+            <wp:docPr id="5" name="Imagen 5"/>
+            <wp:cNvGraphicFramePr>
+              <a:graphicFrameLocks xmlns:a="http://schemas.openxmlformats.org/drawingml/2006/main" noChangeAspect="1"/>
+            </wp:cNvGraphicFramePr>
+            <a:graphic xmlns:a="http://schemas.openxmlformats.org/drawingml/2006/main">
+              <a:graphicData uri="http://schemas.openxmlformats.org/drawingml/2006/picture">
+                <pic:pic xmlns:pic="http://schemas.openxmlformats.org/drawingml/2006/picture">
+                  <pic:nvPicPr>
+                    <pic:cNvPr id="1" name=""/>
+                    <pic:cNvPicPr/>
+                  </pic:nvPicPr>
+                  <pic:blipFill>
+                    <a:blip r:embed="rId7"/>
+                    <a:stretch>
+                      <a:fillRect/>
+                    </a:stretch>
+                  </pic:blipFill>
+                  <pic:spPr>
+                    <a:xfrm>
+                      <a:off x="0" y="0"/>
+                      <a:ext cx="5612130" cy="2592705"/>
+                    </a:xfrm>
+                    <a:prstGeom prst="rect">
+                      <a:avLst/>
+                    </a:prstGeom>
+                  </pic:spPr>
+                </pic:pic>
+              </a:graphicData>
+            </a:graphic>
+          </wp:inline>
+        </w:drawing>
+      </w:r>
+    </w:p>
+    <w:p>
+      <w:pPr>
+        <w:pStyle w:val="Sinespaciado"/>
+        <w:jc w:val="both"/>
+        <w:rPr>
+          <w:rFonts w:ascii="Arial" w:hAnsi="Arial" w:cs="Arial"/>
+          <w:sz w:val="24"/>
+          <w:szCs w:val="24"/>
+          <w:lang w:val="es-ES"/>
+        </w:rPr>
+      </w:pPr>
+    </w:p>
+    <w:p>
+      <w:pPr>
+        <w:pStyle w:val="Sinespaciado"/>
+        <w:jc w:val="both"/>
+        <w:rPr>
+          <w:rFonts w:ascii="Arial" w:hAnsi="Arial" w:cs="Arial"/>
+          <w:sz w:val="24"/>
+          <w:szCs w:val="24"/>
+          <w:lang w:val="es-ES"/>
+        </w:rPr>
+      </w:pPr>
+      <w:r>
+        <w:rPr>
+          <w:rFonts w:ascii="Arial" w:hAnsi="Arial" w:cs="Arial"/>
+          <w:sz w:val="24"/>
+          <w:szCs w:val="24"/>
+          <w:lang w:val="es-ES"/>
+        </w:rPr>
+        <w:t xml:space="preserve">Y utilizando el comando “COMMIIT” podemos agregar cualquier tipo de comentario que nosotros queramos al repositorio como podemos ver en este caso que lo utilice para agregar mi nombre y  el nombre de mi compañero de grupo como el profesor lo solicito en la actividad </w:t>
+      </w:r>
+    </w:p>
+    <w:p>
+      <w:pPr>
+        <w:pStyle w:val="Sinespaciado"/>
+        <w:jc w:val="both"/>
+        <w:rPr>
+          <w:rFonts w:ascii="Arial" w:hAnsi="Arial" w:cs="Arial"/>
+          <w:sz w:val="24"/>
+          <w:szCs w:val="24"/>
+          <w:lang w:val="es-ES"/>
+        </w:rPr>
+      </w:pPr>
+      <w:r>
+        <w:rPr>
+          <w:rFonts w:ascii="Arial" w:hAnsi="Arial" w:cs="Arial"/>
+          <w:sz w:val="24"/>
+          <w:szCs w:val="24"/>
+          <w:lang w:val="es-ES"/>
+        </w:rPr>
+        <w:drawing>
+          <wp:inline distT="0" distB="0" distL="0" distR="0" wp14:anchorId="2AE35B74" wp14:editId="4EC81011">
+            <wp:extent cx="5612130" cy="529590"/>
+            <wp:effectExtent l="0" t="0" r="7620" b="3810"/>
+            <wp:docPr id="6" name="Imagen 6"/>
+            <wp:cNvGraphicFramePr>
+              <a:graphicFrameLocks xmlns:a="http://schemas.openxmlformats.org/drawingml/2006/main" noChangeAspect="1"/>
+            </wp:cNvGraphicFramePr>
+            <a:graphic xmlns:a="http://schemas.openxmlformats.org/drawingml/2006/main">
+              <a:graphicData uri="http://schemas.openxmlformats.org/drawingml/2006/picture">
+                <pic:pic xmlns:pic="http://schemas.openxmlformats.org/drawingml/2006/picture">
+                  <pic:nvPicPr>
+                    <pic:cNvPr id="1" name=""/>
+                    <pic:cNvPicPr/>
+                  </pic:nvPicPr>
+                  <pic:blipFill>
+                    <a:blip r:embed="rId8"/>
+                    <a:stretch>
+                      <a:fillRect/>
+                    </a:stretch>
+                  </pic:blipFill>
+                  <pic:spPr>
+                    <a:xfrm>
+                      <a:off x="0" y="0"/>
+                      <a:ext cx="5612130" cy="529590"/>
+                    </a:xfrm>
+                    <a:prstGeom prst="rect">
+                      <a:avLst/>
+                    </a:prstGeom>
+                  </pic:spPr>
+                </pic:pic>
+              </a:graphicData>
+            </a:graphic>
+          </wp:inline>
+        </w:drawing>
+      </w:r>
     </w:p>
     <w:sectPr>
       <w:pgSz w:w="12240" w:h="15840"/>
@@ -527,6 +1133,15 @@
     <w:semiHidden/>
     <w:unhideWhenUsed/>
   </w:style>
+  <w:style w:type="paragraph" w:styleId="Sinespaciado">
+    <w:name w:val="No Spacing"/>
+    <w:uiPriority w:val="1"/>
+    <w:qFormat/>
+    <w:rsid w:val="00B73135"/>
+    <w:pPr>
+      <w:spacing w:after="0" w:line="240" w:lineRule="auto"/>
+    </w:pPr>
+  </w:style>
 </w:styles>
 </file>
 

</xml_diff>